<commit_message>
downloaded logo images, added innerHTML so stats appear on screen and update with each letter guessed
</commit_message>
<xml_diff>
--- a/Hangman Game Pseudocode Draft 1.docx
+++ b/Hangman Game Pseudocode Draft 1.docx
@@ -4,13 +4,8 @@
   <w:body>
     <w:p>
       <w:r>
-        <w:t xml:space="preserve">Hangman Game – </w:t>
-      </w:r>
-      <w:proofErr w:type="spellStart"/>
-      <w:r>
-        <w:t>PseudoCode</w:t>
-      </w:r>
-      <w:proofErr w:type="spellEnd"/>
+        <w:t>Hangman Game – PseudoCode</w:t>
+      </w:r>
     </w:p>
     <w:p/>
     <w:p>
@@ -173,13 +168,8 @@
       <w:r>
         <w:t xml:space="preserve">Var </w:t>
       </w:r>
-      <w:proofErr w:type="spellStart"/>
-      <w:r>
-        <w:t>guessesRemaining</w:t>
-      </w:r>
-      <w:proofErr w:type="spellEnd"/>
-      <w:r>
-        <w:t xml:space="preserve"> = 10</w:t>
+      <w:r>
+        <w:t>guessesRemaining = 10</w:t>
       </w:r>
     </w:p>
     <w:p>
@@ -190,13 +180,8 @@
           <w:numId w:val="2"/>
         </w:numPr>
       </w:pPr>
-      <w:proofErr w:type="spellStart"/>
-      <w:r>
-        <w:t>previousGuesses</w:t>
-      </w:r>
-      <w:proofErr w:type="spellEnd"/>
-      <w:r>
-        <w:t xml:space="preserve"> = []</w:t>
+      <w:r>
+        <w:t>previousGuesses = []</w:t>
       </w:r>
     </w:p>
     <w:p>
@@ -233,24 +218,11 @@
         </w:numPr>
       </w:pPr>
       <w:r>
-        <w:t xml:space="preserve">Var </w:t>
-      </w:r>
-      <w:proofErr w:type="spellStart"/>
-      <w:r>
-        <w:t>chosenWord</w:t>
-      </w:r>
-      <w:proofErr w:type="spellEnd"/>
-      <w:r>
-        <w:t xml:space="preserve"> = Randomly chosen words in the</w:t>
-      </w:r>
-      <w:r>
-        <w:t xml:space="preserve"> </w:t>
-      </w:r>
-      <w:proofErr w:type="spellStart"/>
-      <w:r>
-        <w:t>wordBank</w:t>
-      </w:r>
-      <w:proofErr w:type="spellEnd"/>
+        <w:t>Var chosenWord = Randomly chosen words in the</w:t>
+      </w:r>
+      <w:r>
+        <w:t xml:space="preserve"> wordBank</w:t>
+      </w:r>
       <w:r>
         <w:t xml:space="preserve"> array </w:t>
       </w:r>
@@ -264,21 +236,8 @@
         </w:numPr>
       </w:pPr>
       <w:r>
-        <w:t xml:space="preserve">Var </w:t>
-      </w:r>
-      <w:proofErr w:type="spellStart"/>
-      <w:r>
-        <w:t>wordLength</w:t>
-      </w:r>
-      <w:proofErr w:type="spellEnd"/>
-      <w:r>
-        <w:t xml:space="preserve"> = length of </w:t>
-      </w:r>
-      <w:proofErr w:type="spellStart"/>
-      <w:r>
-        <w:t>randomWord</w:t>
-      </w:r>
-      <w:proofErr w:type="spellEnd"/>
+        <w:t>Var wordLength = length of randomWord</w:t>
+      </w:r>
     </w:p>
     <w:p>
       <w:pPr>
@@ -329,7 +288,14 @@
           <w:b/>
           <w:color w:val="00B050"/>
         </w:rPr>
-        <w:t>listen for a button.</w:t>
+        <w:t>listen for a key to be pressed</w:t>
+      </w:r>
+      <w:r>
+        <w:rPr>
+          <w:b/>
+          <w:color w:val="00B050"/>
+        </w:rPr>
+        <w:t>.</w:t>
       </w:r>
     </w:p>
     <w:p>
@@ -347,36 +313,7 @@
         <w:rPr>
           <w:color w:val="00B050"/>
         </w:rPr>
-        <w:t xml:space="preserve">When a button is pressed, </w:t>
-      </w:r>
-      <w:proofErr w:type="spellStart"/>
-      <w:r>
-        <w:rPr>
-          <w:color w:val="00B050"/>
-        </w:rPr>
-        <w:t>start up</w:t>
-      </w:r>
-      <w:proofErr w:type="spellEnd"/>
-      <w:r>
-        <w:rPr>
-          <w:color w:val="00B050"/>
-        </w:rPr>
-        <w:t xml:space="preserve"> function called</w:t>
-      </w:r>
-    </w:p>
-    <w:p>
-      <w:pPr>
-        <w:rPr>
-          <w:b/>
-          <w:color w:val="0070C0"/>
-        </w:rPr>
-      </w:pPr>
-      <w:r>
-        <w:rPr>
-          <w:b/>
-          <w:color w:val="0070C0"/>
-        </w:rPr>
-        <w:t>Start Up Function:</w:t>
+        <w:t>Random word is chosen from the wordBank</w:t>
       </w:r>
     </w:p>
     <w:p>
@@ -394,16 +331,26 @@
         <w:rPr>
           <w:color w:val="00B050"/>
         </w:rPr>
-        <w:t xml:space="preserve">Random word is chosen from the </w:t>
-      </w:r>
-      <w:proofErr w:type="spellStart"/>
-      <w:r>
-        <w:rPr>
-          <w:color w:val="00B050"/>
-        </w:rPr>
-        <w:t>wordBank</w:t>
-      </w:r>
-      <w:proofErr w:type="spellEnd"/>
+        <w:t>For length of randomWord = display an underline</w:t>
+      </w:r>
+      <w:r>
+        <w:rPr>
+          <w:color w:val="00B050"/>
+        </w:rPr>
+        <w:t xml:space="preserve"> and display any random charac</w:t>
+      </w:r>
+      <w:r>
+        <w:rPr>
+          <w:color w:val="00B050"/>
+        </w:rPr>
+        <w:t>t</w:t>
+      </w:r>
+      <w:r>
+        <w:rPr>
+          <w:color w:val="00B050"/>
+        </w:rPr>
+        <w:t>ers (i.e. &amp;)</w:t>
+      </w:r>
     </w:p>
     <w:p>
       <w:pPr>
@@ -420,71 +367,13 @@
         <w:rPr>
           <w:color w:val="00B050"/>
         </w:rPr>
-        <w:t xml:space="preserve">For length of </w:t>
-      </w:r>
-      <w:proofErr w:type="spellStart"/>
-      <w:r>
-        <w:rPr>
-          <w:color w:val="00B050"/>
-        </w:rPr>
-        <w:t>randomWord</w:t>
-      </w:r>
-      <w:proofErr w:type="spellEnd"/>
-      <w:r>
-        <w:rPr>
-          <w:color w:val="00B050"/>
-        </w:rPr>
-        <w:t xml:space="preserve"> = display an underline</w:t>
-      </w:r>
-      <w:r>
-        <w:rPr>
-          <w:color w:val="00B050"/>
-        </w:rPr>
-        <w:t xml:space="preserve"> and display any random charac</w:t>
-      </w:r>
-      <w:r>
-        <w:rPr>
-          <w:color w:val="00B050"/>
-        </w:rPr>
-        <w:t>t</w:t>
-      </w:r>
-      <w:r>
-        <w:rPr>
-          <w:color w:val="00B050"/>
-        </w:rPr>
-        <w:t>ers (i.e. &amp;)</w:t>
-      </w:r>
-    </w:p>
-    <w:p>
-      <w:pPr>
-        <w:pStyle w:val="ListParagraph"/>
-        <w:numPr>
-          <w:ilvl w:val="0"/>
-          <w:numId w:val="1"/>
-        </w:numPr>
-        <w:rPr>
-          <w:color w:val="00B050"/>
-        </w:rPr>
-      </w:pPr>
-      <w:r>
-        <w:rPr>
-          <w:color w:val="00B050"/>
-        </w:rPr>
         <w:t xml:space="preserve">Listen for user to </w:t>
       </w:r>
-      <w:proofErr w:type="gramStart"/>
-      <w:r>
-        <w:rPr>
-          <w:color w:val="00B050"/>
-        </w:rPr>
-        <w:t>press  a</w:t>
-      </w:r>
-      <w:proofErr w:type="gramEnd"/>
-      <w:r>
-        <w:rPr>
-          <w:color w:val="00B050"/>
-        </w:rPr>
-        <w:t xml:space="preserve"> key</w:t>
+      <w:r>
+        <w:rPr>
+          <w:color w:val="00B050"/>
+        </w:rPr>
+        <w:t>press  a key</w:t>
       </w:r>
     </w:p>
     <w:p>
@@ -518,21 +407,7 @@
         <w:rPr>
           <w:color w:val="00B050"/>
         </w:rPr>
-        <w:t xml:space="preserve">Save key press as </w:t>
-      </w:r>
-      <w:proofErr w:type="spellStart"/>
-      <w:r>
-        <w:rPr>
-          <w:color w:val="00B050"/>
-        </w:rPr>
-        <w:t>userGuess</w:t>
-      </w:r>
-      <w:proofErr w:type="spellEnd"/>
-      <w:r>
-        <w:rPr>
-          <w:color w:val="00B050"/>
-        </w:rPr>
-        <w:t xml:space="preserve"> (</w:t>
+        <w:t>Save key press as userGuess (</w:t>
       </w:r>
       <w:r>
         <w:rPr>
@@ -605,7 +480,6 @@
           <w:numId w:val="5"/>
         </w:numPr>
         <w:rPr>
-          <w:b/>
           <w:color w:val="00B050"/>
         </w:rPr>
       </w:pPr>
@@ -620,32 +494,72 @@
         <w:rPr>
           <w:color w:val="00B050"/>
         </w:rPr>
-        <w:t xml:space="preserve"> do not</w:t>
-      </w:r>
-      <w:r>
-        <w:rPr>
-          <w:color w:val="00B050"/>
-        </w:rPr>
-        <w:t>h</w:t>
-      </w:r>
-      <w:r>
-        <w:rPr>
-          <w:color w:val="00B050"/>
-        </w:rPr>
-        <w:t>ing</w:t>
-      </w:r>
-      <w:r>
-        <w:rPr>
-          <w:color w:val="00B050"/>
-        </w:rPr>
-        <w:t xml:space="preserve"> (or display “invalid key message”</w:t>
-      </w:r>
-      <w:r>
-        <w:rPr>
-          <w:color w:val="00B050"/>
-        </w:rPr>
-        <w:t>;</w:t>
-      </w:r>
+        <w:t xml:space="preserve"> </w:t>
+      </w:r>
+      <w:r>
+        <w:rPr>
+          <w:color w:val="00B050"/>
+        </w:rPr>
+        <w:t xml:space="preserve"> </w:t>
+      </w:r>
+      <w:r>
+        <w:rPr>
+          <w:color w:val="00B050"/>
+        </w:rPr>
+        <w:t xml:space="preserve">Compare the guess to the previousGuesses </w:t>
+      </w:r>
+    </w:p>
+    <w:p>
+      <w:pPr>
+        <w:pStyle w:val="ListParagraph"/>
+        <w:numPr>
+          <w:ilvl w:val="2"/>
+          <w:numId w:val="5"/>
+        </w:numPr>
+        <w:rPr>
+          <w:color w:val="00B050"/>
+        </w:rPr>
+      </w:pPr>
+      <w:r>
+        <w:rPr>
+          <w:color w:val="00B050"/>
+        </w:rPr>
+        <w:t xml:space="preserve">If match, </w:t>
+      </w:r>
+      <w:r>
+        <w:rPr>
+          <w:color w:val="00B050"/>
+        </w:rPr>
+        <w:t>do nothing (or display message already guessed that)</w:t>
+      </w:r>
+    </w:p>
+    <w:p>
+      <w:pPr>
+        <w:pStyle w:val="ListParagraph"/>
+        <w:numPr>
+          <w:ilvl w:val="2"/>
+          <w:numId w:val="5"/>
+        </w:numPr>
+        <w:rPr>
+          <w:color w:val="00B050"/>
+        </w:rPr>
+      </w:pPr>
+      <w:r>
+        <w:rPr>
+          <w:color w:val="00B050"/>
+        </w:rPr>
+        <w:t>If not a match: call Compare function to compare userGuess to index in the word</w:t>
+      </w:r>
+    </w:p>
+    <w:p>
+      <w:pPr>
+        <w:pStyle w:val="ListParagraph"/>
+        <w:ind w:left="2160"/>
+        <w:rPr>
+          <w:b/>
+          <w:color w:val="00B050"/>
+        </w:rPr>
+      </w:pPr>
     </w:p>
     <w:p>
       <w:pPr>
@@ -664,7 +578,6 @@
           <w:b/>
           <w:color w:val="00B050"/>
         </w:rPr>
-        <w:lastRenderedPageBreak/>
         <w:t>If false</w:t>
       </w:r>
     </w:p>
@@ -676,28 +589,151 @@
           <w:numId w:val="5"/>
         </w:numPr>
         <w:rPr>
-          <w:color w:val="00B050"/>
-        </w:rPr>
-      </w:pPr>
-      <w:r>
-        <w:rPr>
-          <w:color w:val="00B050"/>
-        </w:rPr>
-        <w:t xml:space="preserve">Compare the guess to the </w:t>
-      </w:r>
-      <w:proofErr w:type="spellStart"/>
-      <w:r>
-        <w:rPr>
-          <w:color w:val="00B050"/>
-        </w:rPr>
-        <w:t>previousGuesses</w:t>
-      </w:r>
-      <w:proofErr w:type="spellEnd"/>
-      <w:r>
-        <w:rPr>
-          <w:color w:val="00B050"/>
-        </w:rPr>
-        <w:t xml:space="preserve"> </w:t>
+          <w:b/>
+          <w:color w:val="00B050"/>
+        </w:rPr>
+      </w:pPr>
+      <w:r>
+        <w:rPr>
+          <w:color w:val="00B050"/>
+        </w:rPr>
+        <w:t>do not</w:t>
+      </w:r>
+      <w:r>
+        <w:rPr>
+          <w:color w:val="00B050"/>
+        </w:rPr>
+        <w:t>h</w:t>
+      </w:r>
+      <w:r>
+        <w:rPr>
+          <w:color w:val="00B050"/>
+        </w:rPr>
+        <w:t>ing</w:t>
+      </w:r>
+      <w:r>
+        <w:rPr>
+          <w:color w:val="00B050"/>
+        </w:rPr>
+        <w:t xml:space="preserve"> (or display “invalid key message”</w:t>
+      </w:r>
+      <w:r>
+        <w:rPr>
+          <w:color w:val="00B050"/>
+        </w:rPr>
+        <w:t>;</w:t>
+      </w:r>
+    </w:p>
+    <w:p>
+      <w:pPr>
+        <w:pStyle w:val="ListParagraph"/>
+        <w:ind w:left="2880"/>
+        <w:rPr>
+          <w:color w:val="00B050"/>
+        </w:rPr>
+      </w:pPr>
+    </w:p>
+    <w:p>
+      <w:pPr>
+        <w:rPr>
+          <w:color w:val="00B050"/>
+        </w:rPr>
+      </w:pPr>
+      <w:r>
+        <w:rPr>
+          <w:color w:val="00B050"/>
+        </w:rPr>
+        <w:t>Compare</w:t>
+      </w:r>
+      <w:r>
+        <w:rPr>
+          <w:color w:val="00B050"/>
+        </w:rPr>
+        <w:t xml:space="preserve"> Function:</w:t>
+      </w:r>
+    </w:p>
+    <w:p>
+      <w:pPr>
+        <w:pStyle w:val="ListParagraph"/>
+        <w:numPr>
+          <w:ilvl w:val="0"/>
+          <w:numId w:val="5"/>
+        </w:numPr>
+        <w:rPr>
+          <w:color w:val="00B050"/>
+        </w:rPr>
+      </w:pPr>
+      <w:r>
+        <w:rPr>
+          <w:color w:val="00B050"/>
+        </w:rPr>
+        <w:t xml:space="preserve">Compare userGuess to letter in each index of </w:t>
+      </w:r>
+      <w:r>
+        <w:rPr>
+          <w:color w:val="00B050"/>
+        </w:rPr>
+        <w:t>randomWord</w:t>
+      </w:r>
+    </w:p>
+    <w:p>
+      <w:pPr>
+        <w:pStyle w:val="ListParagraph"/>
+        <w:numPr>
+          <w:ilvl w:val="1"/>
+          <w:numId w:val="5"/>
+        </w:numPr>
+        <w:rPr>
+          <w:color w:val="FF0000"/>
+        </w:rPr>
+      </w:pPr>
+      <w:r>
+        <w:rPr>
+          <w:color w:val="FF0000"/>
+        </w:rPr>
+        <w:t xml:space="preserve">If a match: replace the underline in the corresponding position for that letter (for each </w:t>
+      </w:r>
+      <w:r>
+        <w:rPr>
+          <w:color w:val="FF0000"/>
+        </w:rPr>
+        <w:t>instance</w:t>
+      </w:r>
+      <w:r>
+        <w:rPr>
+          <w:color w:val="FF0000"/>
+        </w:rPr>
+        <w:t xml:space="preserve"> of the letter)</w:t>
+      </w:r>
+    </w:p>
+    <w:p>
+      <w:pPr>
+        <w:pStyle w:val="ListParagraph"/>
+        <w:numPr>
+          <w:ilvl w:val="2"/>
+          <w:numId w:val="5"/>
+        </w:numPr>
+        <w:rPr>
+          <w:color w:val="FF0000"/>
+        </w:rPr>
+      </w:pPr>
+      <w:r>
+        <w:rPr>
+          <w:color w:val="FF0000"/>
+        </w:rPr>
+        <w:t>Check if there are any letters remainin</w:t>
+      </w:r>
+      <w:r>
+        <w:rPr>
+          <w:color w:val="FF0000"/>
+        </w:rPr>
+        <w:t>g</w:t>
+      </w:r>
+      <w:r>
+        <w:rPr>
+          <w:color w:val="FF0000"/>
+        </w:rPr>
+        <w:t xml:space="preserve"> to guess:</w:t>
       </w:r>
     </w:p>
     <w:p>
@@ -708,56 +744,14 @@
           <w:numId w:val="5"/>
         </w:numPr>
         <w:rPr>
-          <w:color w:val="00B050"/>
-        </w:rPr>
-      </w:pPr>
-      <w:r>
-        <w:rPr>
-          <w:color w:val="00B050"/>
-        </w:rPr>
-        <w:t xml:space="preserve">If match, </w:t>
-      </w:r>
-      <w:r>
-        <w:rPr>
-          <w:color w:val="00B050"/>
-        </w:rPr>
-        <w:t xml:space="preserve">do nothing (or </w:t>
-      </w:r>
-      <w:r>
-        <w:rPr>
-          <w:color w:val="00B050"/>
-        </w:rPr>
-        <w:t xml:space="preserve">display message </w:t>
-      </w:r>
-      <w:r>
-        <w:rPr>
-          <w:color w:val="00B050"/>
-        </w:rPr>
-        <w:t>a</w:t>
-      </w:r>
-      <w:r>
-        <w:rPr>
-          <w:color w:val="00B050"/>
-        </w:rPr>
-        <w:t>lready guess</w:t>
-      </w:r>
-      <w:r>
-        <w:rPr>
-          <w:color w:val="00B050"/>
-        </w:rPr>
-        <w:t>ed</w:t>
-      </w:r>
-      <w:r>
-        <w:rPr>
-          <w:color w:val="00B050"/>
-        </w:rPr>
-        <w:t xml:space="preserve"> that</w:t>
-      </w:r>
-      <w:r>
-        <w:rPr>
-          <w:color w:val="00B050"/>
-        </w:rPr>
-        <w:t>)</w:t>
+          <w:color w:val="FF0000"/>
+        </w:rPr>
+      </w:pPr>
+      <w:r>
+        <w:rPr>
+          <w:color w:val="FF0000"/>
+        </w:rPr>
+        <w:t>If letters remaining, go back to listening for user</w:t>
       </w:r>
     </w:p>
     <w:p>
@@ -768,106 +762,21 @@
           <w:numId w:val="5"/>
         </w:numPr>
         <w:rPr>
-          <w:color w:val="00B050"/>
-        </w:rPr>
-      </w:pPr>
-      <w:r>
-        <w:rPr>
-          <w:color w:val="00B050"/>
-        </w:rPr>
-        <w:t>If not a match:</w:t>
-      </w:r>
-      <w:r>
-        <w:rPr>
-          <w:color w:val="00B050"/>
-        </w:rPr>
-        <w:t xml:space="preserve"> call Compare function to compare </w:t>
-      </w:r>
-      <w:proofErr w:type="spellStart"/>
-      <w:r>
-        <w:rPr>
-          <w:color w:val="00B050"/>
-        </w:rPr>
-        <w:t>userGuess</w:t>
-      </w:r>
-      <w:proofErr w:type="spellEnd"/>
-      <w:r>
-        <w:rPr>
-          <w:color w:val="00B050"/>
-        </w:rPr>
-        <w:t xml:space="preserve"> to index in the word</w:t>
-      </w:r>
-    </w:p>
-    <w:p>
-      <w:pPr>
-        <w:pStyle w:val="ListParagraph"/>
-        <w:numPr>
-          <w:ilvl w:val="3"/>
-          <w:numId w:val="5"/>
-        </w:numPr>
-        <w:rPr>
-          <w:color w:val="00B050"/>
-        </w:rPr>
-      </w:pPr>
-    </w:p>
-    <w:p>
-      <w:pPr>
-        <w:rPr>
-          <w:color w:val="00B050"/>
-        </w:rPr>
-      </w:pPr>
-      <w:r>
-        <w:rPr>
-          <w:color w:val="00B050"/>
-        </w:rPr>
-        <w:t>Compare</w:t>
-      </w:r>
-      <w:r>
-        <w:rPr>
-          <w:color w:val="00B050"/>
-        </w:rPr>
-        <w:t xml:space="preserve"> Function:</w:t>
-      </w:r>
-    </w:p>
-    <w:p>
-      <w:pPr>
-        <w:pStyle w:val="ListParagraph"/>
-        <w:numPr>
-          <w:ilvl w:val="0"/>
-          <w:numId w:val="5"/>
-        </w:numPr>
-        <w:rPr>
-          <w:color w:val="00B050"/>
-        </w:rPr>
-      </w:pPr>
-      <w:r>
-        <w:rPr>
-          <w:color w:val="00B050"/>
-        </w:rPr>
-        <w:t xml:space="preserve">Compare </w:t>
-      </w:r>
-      <w:proofErr w:type="spellStart"/>
-      <w:r>
-        <w:rPr>
-          <w:color w:val="00B050"/>
-        </w:rPr>
-        <w:t>userGuess</w:t>
-      </w:r>
-      <w:proofErr w:type="spellEnd"/>
-      <w:r>
-        <w:rPr>
-          <w:color w:val="00B050"/>
-        </w:rPr>
-        <w:t xml:space="preserve"> to letter in each index of </w:t>
-      </w:r>
-      <w:proofErr w:type="spellStart"/>
-      <w:r>
-        <w:rPr>
-          <w:color w:val="00B050"/>
-        </w:rPr>
-        <w:t>randomWord</w:t>
-      </w:r>
-      <w:proofErr w:type="spellEnd"/>
+          <w:color w:val="FF0000"/>
+        </w:rPr>
+      </w:pPr>
+      <w:r>
+        <w:rPr>
+          <w:color w:val="FF0000"/>
+        </w:rPr>
+        <w:t xml:space="preserve">If no letters remaining, run </w:t>
+      </w:r>
+      <w:r>
+        <w:rPr>
+          <w:color w:val="FF0000"/>
+        </w:rPr>
+        <w:t>Game Won function</w:t>
+      </w:r>
     </w:p>
     <w:p>
       <w:pPr>
@@ -884,19 +793,7 @@
         <w:rPr>
           <w:color w:val="00B050"/>
         </w:rPr>
-        <w:t xml:space="preserve">If a match: replace the underline in the corresponding position for that letter (for each </w:t>
-      </w:r>
-      <w:r>
-        <w:rPr>
-          <w:color w:val="00B050"/>
-        </w:rPr>
-        <w:t>instance</w:t>
-      </w:r>
-      <w:r>
-        <w:rPr>
-          <w:color w:val="00B050"/>
-        </w:rPr>
-        <w:t xml:space="preserve"> of the letter)</w:t>
+        <w:t>If not a match: decrease guesses by 1 for as long as guesses&lt;10</w:t>
       </w:r>
     </w:p>
     <w:p>
@@ -914,96 +811,6 @@
         <w:rPr>
           <w:color w:val="00B050"/>
         </w:rPr>
-        <w:t>Check if there are any letters remainin</w:t>
-      </w:r>
-      <w:r>
-        <w:rPr>
-          <w:color w:val="00B050"/>
-        </w:rPr>
-        <w:t>g</w:t>
-      </w:r>
-      <w:r>
-        <w:rPr>
-          <w:color w:val="00B050"/>
-        </w:rPr>
-        <w:t xml:space="preserve"> to guess:</w:t>
-      </w:r>
-    </w:p>
-    <w:p>
-      <w:pPr>
-        <w:pStyle w:val="ListParagraph"/>
-        <w:numPr>
-          <w:ilvl w:val="3"/>
-          <w:numId w:val="5"/>
-        </w:numPr>
-        <w:rPr>
-          <w:color w:val="00B050"/>
-        </w:rPr>
-      </w:pPr>
-      <w:r>
-        <w:rPr>
-          <w:color w:val="00B050"/>
-        </w:rPr>
-        <w:t>If letters remaining, go back to listening for user</w:t>
-      </w:r>
-    </w:p>
-    <w:p>
-      <w:pPr>
-        <w:pStyle w:val="ListParagraph"/>
-        <w:numPr>
-          <w:ilvl w:val="3"/>
-          <w:numId w:val="5"/>
-        </w:numPr>
-        <w:rPr>
-          <w:color w:val="00B050"/>
-        </w:rPr>
-      </w:pPr>
-      <w:r>
-        <w:rPr>
-          <w:color w:val="00B050"/>
-        </w:rPr>
-        <w:t xml:space="preserve">If no letters remaining, run </w:t>
-      </w:r>
-      <w:r>
-        <w:rPr>
-          <w:color w:val="00B050"/>
-        </w:rPr>
-        <w:t>Game Won function</w:t>
-      </w:r>
-    </w:p>
-    <w:p>
-      <w:pPr>
-        <w:pStyle w:val="ListParagraph"/>
-        <w:numPr>
-          <w:ilvl w:val="1"/>
-          <w:numId w:val="5"/>
-        </w:numPr>
-        <w:rPr>
-          <w:color w:val="00B050"/>
-        </w:rPr>
-      </w:pPr>
-      <w:r>
-        <w:rPr>
-          <w:color w:val="00B050"/>
-        </w:rPr>
-        <w:t>If not a match: decrease guesses by 1 for as long as guesses&lt;10</w:t>
-      </w:r>
-    </w:p>
-    <w:p>
-      <w:pPr>
-        <w:pStyle w:val="ListParagraph"/>
-        <w:numPr>
-          <w:ilvl w:val="2"/>
-          <w:numId w:val="5"/>
-        </w:numPr>
-        <w:rPr>
-          <w:color w:val="00B050"/>
-        </w:rPr>
-      </w:pPr>
-      <w:r>
-        <w:rPr>
-          <w:color w:val="00B050"/>
-        </w:rPr>
         <w:t>I</w:t>
       </w:r>
       <w:r>
@@ -1110,12 +917,12 @@
           <w:numId w:val="6"/>
         </w:numPr>
         <w:rPr>
-          <w:color w:val="00B050"/>
-        </w:rPr>
-      </w:pPr>
-      <w:r>
-        <w:rPr>
-          <w:color w:val="00B050"/>
+          <w:color w:val="FF0000"/>
+        </w:rPr>
+      </w:pPr>
+      <w:r>
+        <w:rPr>
+          <w:color w:val="FF0000"/>
         </w:rPr>
         <w:t>Display method to play again that when clicked picks a new word, but does not reset wins/losses</w:t>
       </w:r>
@@ -1132,20 +939,20 @@
       <w:pPr>
         <w:rPr>
           <w:b/>
-          <w:color w:val="00B050"/>
-        </w:rPr>
-      </w:pPr>
-      <w:r>
-        <w:rPr>
-          <w:b/>
-          <w:color w:val="00B050"/>
+          <w:color w:val="FF0000"/>
+        </w:rPr>
+      </w:pPr>
+      <w:r>
+        <w:rPr>
+          <w:b/>
+          <w:color w:val="FF0000"/>
         </w:rPr>
         <w:t>Game Lost</w:t>
       </w:r>
       <w:r>
         <w:rPr>
           <w:b/>
-          <w:color w:val="00B050"/>
+          <w:color w:val="FF0000"/>
         </w:rPr>
         <w:t xml:space="preserve"> Function:</w:t>
       </w:r>
@@ -1159,12 +966,12 @@
         </w:numPr>
         <w:ind w:left="360"/>
         <w:rPr>
-          <w:color w:val="00B050"/>
-        </w:rPr>
-      </w:pPr>
-      <w:r>
-        <w:rPr>
-          <w:color w:val="00B050"/>
+          <w:color w:val="FF0000"/>
+        </w:rPr>
+      </w:pPr>
+      <w:r>
+        <w:rPr>
+          <w:color w:val="FF0000"/>
         </w:rPr>
         <w:t>Increase value of losses by 1</w:t>
       </w:r>
@@ -1178,12 +985,12 @@
         </w:numPr>
         <w:ind w:left="360"/>
         <w:rPr>
-          <w:color w:val="00B050"/>
-        </w:rPr>
-      </w:pPr>
-      <w:r>
-        <w:rPr>
-          <w:color w:val="00B050"/>
+          <w:color w:val="FF0000"/>
+        </w:rPr>
+      </w:pPr>
+      <w:r>
+        <w:rPr>
+          <w:color w:val="FF0000"/>
         </w:rPr>
         <w:t>Display: You Lost,</w:t>
       </w:r>
@@ -1197,12 +1004,12 @@
         </w:numPr>
         <w:ind w:left="360"/>
         <w:rPr>
-          <w:color w:val="00B050"/>
-        </w:rPr>
-      </w:pPr>
-      <w:r>
-        <w:rPr>
-          <w:color w:val="00B050"/>
+          <w:color w:val="FF0000"/>
+        </w:rPr>
+      </w:pPr>
+      <w:r>
+        <w:rPr>
+          <w:color w:val="FF0000"/>
         </w:rPr>
         <w:t>Display the correct answer (Either in a message or make it appear in the blanks</w:t>
       </w:r>
@@ -1216,34 +1023,20 @@
         </w:numPr>
         <w:ind w:left="360"/>
         <w:rPr>
-          <w:color w:val="00B050"/>
-        </w:rPr>
-      </w:pPr>
-      <w:r>
-        <w:rPr>
-          <w:color w:val="00B050"/>
+          <w:color w:val="FF0000"/>
+        </w:rPr>
+      </w:pPr>
+      <w:r>
+        <w:rPr>
+          <w:color w:val="FF0000"/>
         </w:rPr>
         <w:t>Give a way to restart the game</w:t>
       </w:r>
       <w:r>
         <w:rPr>
-          <w:color w:val="00B050"/>
-        </w:rPr>
-        <w:t xml:space="preserve"> (i.e. button clicked that calls the </w:t>
-      </w:r>
-      <w:proofErr w:type="spellStart"/>
-      <w:r>
-        <w:rPr>
-          <w:color w:val="00B050"/>
-        </w:rPr>
-        <w:t>startGame</w:t>
-      </w:r>
-      <w:proofErr w:type="spellEnd"/>
-      <w:r>
-        <w:rPr>
-          <w:color w:val="00B050"/>
-        </w:rPr>
-        <w:t xml:space="preserve"> Function</w:t>
+          <w:color w:val="FF0000"/>
+        </w:rPr>
+        <w:t xml:space="preserve"> (i.e. button clicked that calls the startGame Function</w:t>
       </w:r>
     </w:p>
     <w:p>
@@ -1255,30 +1048,14 @@
         </w:numPr>
         <w:ind w:left="360"/>
         <w:rPr>
-          <w:color w:val="00B050"/>
-        </w:rPr>
-      </w:pPr>
-      <w:proofErr w:type="spellStart"/>
-      <w:r>
-        <w:rPr>
-          <w:color w:val="00B050"/>
-        </w:rPr>
-        <w:t>previousGuesses</w:t>
-      </w:r>
-      <w:proofErr w:type="spellEnd"/>
-      <w:proofErr w:type="gramStart"/>
-      <w:r>
-        <w:rPr>
-          <w:color w:val="00B050"/>
-        </w:rPr>
-        <w:t>=[</w:t>
-      </w:r>
-      <w:proofErr w:type="gramEnd"/>
-      <w:r>
-        <w:rPr>
-          <w:color w:val="00B050"/>
-        </w:rPr>
-        <w:t>]</w:t>
+          <w:color w:val="FF0000"/>
+        </w:rPr>
+      </w:pPr>
+      <w:r>
+        <w:rPr>
+          <w:color w:val="FF0000"/>
+        </w:rPr>
+        <w:t>previousGuesses=[]</w:t>
       </w:r>
     </w:p>
     <w:p>
@@ -1297,8 +1074,239 @@
           <w:color w:val="00B050"/>
         </w:rPr>
       </w:pPr>
+    </w:p>
+    <w:p>
+      <w:pPr>
+        <w:rPr>
+          <w:b/>
+          <w:color w:val="00B050"/>
+        </w:rPr>
+      </w:pPr>
+    </w:p>
+    <w:p>
+      <w:pPr>
+        <w:rPr>
+          <w:b/>
+          <w:color w:val="00B050"/>
+        </w:rPr>
+      </w:pPr>
+    </w:p>
+    <w:p>
+      <w:pPr>
+        <w:rPr>
+          <w:b/>
+          <w:color w:val="00B050"/>
+        </w:rPr>
+      </w:pPr>
+    </w:p>
+    <w:p>
+      <w:pPr>
+        <w:rPr>
+          <w:b/>
+          <w:color w:val="00B050"/>
+        </w:rPr>
+      </w:pPr>
+    </w:p>
+    <w:p>
+      <w:pPr>
+        <w:rPr>
+          <w:b/>
+          <w:color w:val="00B050"/>
+        </w:rPr>
+      </w:pPr>
+    </w:p>
+    <w:p>
+      <w:pPr>
+        <w:rPr>
+          <w:b/>
+          <w:color w:val="00B050"/>
+        </w:rPr>
+      </w:pPr>
+    </w:p>
+    <w:p>
+      <w:pPr>
+        <w:rPr>
+          <w:b/>
+          <w:color w:val="00B050"/>
+        </w:rPr>
+      </w:pPr>
+    </w:p>
+    <w:p>
+      <w:pPr>
+        <w:rPr>
+          <w:b/>
+          <w:color w:val="00B050"/>
+        </w:rPr>
+      </w:pPr>
+    </w:p>
+    <w:p>
+      <w:pPr>
+        <w:rPr>
+          <w:b/>
+          <w:color w:val="00B050"/>
+        </w:rPr>
+      </w:pPr>
+    </w:p>
+    <w:p>
+      <w:pPr>
+        <w:rPr>
+          <w:b/>
+          <w:color w:val="00B050"/>
+        </w:rPr>
+      </w:pPr>
+      <w:r>
+        <w:rPr>
+          <w:b/>
+          <w:color w:val="00B050"/>
+        </w:rPr>
+        <w:t xml:space="preserve">Random word (Florida Gators) </w:t>
+      </w:r>
+      <w:r>
+        <w:rPr>
+          <w:b/>
+          <w:color w:val="00B050"/>
+        </w:rPr>
+        <w:t>–</w:t>
+      </w:r>
+      <w:r>
+        <w:rPr>
+          <w:b/>
+          <w:color w:val="00B050"/>
+        </w:rPr>
+        <w:t xml:space="preserve"> </w:t>
+      </w:r>
+      <w:r>
+        <w:rPr>
+          <w:b/>
+          <w:color w:val="00B050"/>
+        </w:rPr>
+        <w:t>14 characters  w/ the space, 13 without</w:t>
+      </w:r>
+    </w:p>
+    <w:p>
+      <w:pPr>
+        <w:rPr>
+          <w:b/>
+          <w:color w:val="00B050"/>
+        </w:rPr>
+      </w:pPr>
+      <w:r>
+        <w:rPr>
+          <w:b/>
+          <w:color w:val="00B050"/>
+        </w:rPr>
+        <w:t>Underline function</w:t>
+      </w:r>
+    </w:p>
+    <w:p>
+      <w:pPr>
+        <w:rPr>
+          <w:b/>
+          <w:color w:val="00B050"/>
+        </w:rPr>
+      </w:pPr>
+      <w:r>
+        <w:rPr>
+          <w:b/>
+          <w:color w:val="00B050"/>
+        </w:rPr>
+        <w:tab/>
+        <w:t>- Split the words apart at the spaces  (randomWord1, randomWord2,etc;)</w:t>
+      </w:r>
+    </w:p>
+    <w:p>
+      <w:pPr>
+        <w:rPr>
+          <w:b/>
+          <w:color w:val="00B050"/>
+        </w:rPr>
+      </w:pPr>
+      <w:r>
+        <w:rPr>
+          <w:b/>
+          <w:color w:val="00B050"/>
+        </w:rPr>
+        <w:tab/>
+        <w:t>-For each character in randomWord1, replace the value with “_” (newrandomWord1)</w:t>
+      </w:r>
+    </w:p>
+    <w:p>
+      <w:pPr>
+        <w:rPr>
+          <w:b/>
+          <w:color w:val="00B050"/>
+        </w:rPr>
+      </w:pPr>
+      <w:r>
+        <w:rPr>
+          <w:b/>
+          <w:color w:val="00B050"/>
+        </w:rPr>
+        <w:tab/>
+        <w:t>- On the screen show:  newRandomWord1 + “ “ newRandomWord2</w:t>
+      </w:r>
+    </w:p>
+    <w:p>
+      <w:pPr>
+        <w:rPr>
+          <w:b/>
+          <w:color w:val="00B050"/>
+        </w:rPr>
+      </w:pPr>
+      <w:r>
+        <w:rPr>
+          <w:b/>
+          <w:color w:val="00B050"/>
+        </w:rPr>
+        <w:tab/>
+      </w:r>
       <w:bookmarkStart w:id="0" w:name="_GoBack"/>
       <w:bookmarkEnd w:id="0"/>
+    </w:p>
+    <w:p>
+      <w:pPr>
+        <w:rPr>
+          <w:b/>
+          <w:color w:val="00B050"/>
+        </w:rPr>
+      </w:pPr>
+      <w:r>
+        <w:rPr>
+          <w:b/>
+          <w:color w:val="00B050"/>
+        </w:rPr>
+        <w:tab/>
+      </w:r>
+      <w:r>
+        <w:rPr>
+          <w:b/>
+          <w:color w:val="00B050"/>
+        </w:rPr>
+        <w:tab/>
+      </w:r>
+    </w:p>
+    <w:p>
+      <w:pPr>
+        <w:rPr>
+          <w:b/>
+          <w:color w:val="00B050"/>
+        </w:rPr>
+      </w:pPr>
+    </w:p>
+    <w:p>
+      <w:pPr>
+        <w:rPr>
+          <w:b/>
+          <w:color w:val="00B050"/>
+        </w:rPr>
+      </w:pPr>
+      <w:r>
+        <w:rPr>
+          <w:b/>
+          <w:color w:val="00B050"/>
+        </w:rPr>
+        <w:t>}</w:t>
+      </w:r>
     </w:p>
     <w:sectPr>
       <w:pgSz w:w="12240" w:h="15840"/>

</xml_diff>

<commit_message>
Updated gameover function for wins/losses, fixed logic to display correct guesses instead of underlines on the screen
</commit_message>
<xml_diff>
--- a/Hangman Game Pseudocode Draft 1.docx
+++ b/Hangman Game Pseudocode Draft 1.docx
@@ -4,8 +4,13 @@
   <w:body>
     <w:p>
       <w:r>
-        <w:t>Hangman Game – PseudoCode</w:t>
-      </w:r>
+        <w:t xml:space="preserve">Hangman Game – </w:t>
+      </w:r>
+      <w:proofErr w:type="spellStart"/>
+      <w:r>
+        <w:t>PseudoCode</w:t>
+      </w:r>
+      <w:proofErr w:type="spellEnd"/>
     </w:p>
     <w:p/>
     <w:p>
@@ -66,6 +71,11 @@
       <w:pPr>
         <w:ind w:left="360"/>
       </w:pPr>
+    </w:p>
+    <w:p>
+      <w:pPr>
+        <w:ind w:left="360"/>
+      </w:pPr>
       <w:r>
         <w:t>(Always on Screen)</w:t>
       </w:r>
@@ -151,7 +161,15 @@
         </w:numPr>
       </w:pPr>
       <w:r>
-        <w:t>Database of words (wordBank array?)</w:t>
+        <w:t>Database of words (</w:t>
+      </w:r>
+      <w:proofErr w:type="spellStart"/>
+      <w:r>
+        <w:t>wordBank</w:t>
+      </w:r>
+      <w:proofErr w:type="spellEnd"/>
+      <w:r>
+        <w:t xml:space="preserve"> array?)</w:t>
       </w:r>
       <w:r>
         <w:t xml:space="preserve"> </w:t>
@@ -168,8 +186,13 @@
       <w:r>
         <w:t xml:space="preserve">Var </w:t>
       </w:r>
-      <w:r>
-        <w:t>guessesRemaining = 10</w:t>
+      <w:proofErr w:type="spellStart"/>
+      <w:r>
+        <w:t>guessesRemaining</w:t>
+      </w:r>
+      <w:proofErr w:type="spellEnd"/>
+      <w:r>
+        <w:t xml:space="preserve"> = 10</w:t>
       </w:r>
     </w:p>
     <w:p>
@@ -180,8 +203,13 @@
           <w:numId w:val="2"/>
         </w:numPr>
       </w:pPr>
-      <w:r>
-        <w:t>previousGuesses = []</w:t>
+      <w:proofErr w:type="spellStart"/>
+      <w:r>
+        <w:t>previousGuesses</w:t>
+      </w:r>
+      <w:proofErr w:type="spellEnd"/>
+      <w:r>
+        <w:t xml:space="preserve"> = []</w:t>
       </w:r>
     </w:p>
     <w:p>
@@ -218,11 +246,24 @@
         </w:numPr>
       </w:pPr>
       <w:r>
-        <w:t>Var chosenWord = Randomly chosen words in the</w:t>
-      </w:r>
-      <w:r>
-        <w:t xml:space="preserve"> wordBank</w:t>
-      </w:r>
+        <w:t xml:space="preserve">Var </w:t>
+      </w:r>
+      <w:proofErr w:type="spellStart"/>
+      <w:r>
+        <w:t>chosenWord</w:t>
+      </w:r>
+      <w:proofErr w:type="spellEnd"/>
+      <w:r>
+        <w:t xml:space="preserve"> = Randomly chosen words in the</w:t>
+      </w:r>
+      <w:r>
+        <w:t xml:space="preserve"> </w:t>
+      </w:r>
+      <w:proofErr w:type="spellStart"/>
+      <w:r>
+        <w:t>wordBank</w:t>
+      </w:r>
+      <w:proofErr w:type="spellEnd"/>
       <w:r>
         <w:t xml:space="preserve"> array </w:t>
       </w:r>
@@ -236,8 +277,21 @@
         </w:numPr>
       </w:pPr>
       <w:r>
-        <w:t>Var wordLength = length of randomWord</w:t>
-      </w:r>
+        <w:t xml:space="preserve">Var </w:t>
+      </w:r>
+      <w:proofErr w:type="spellStart"/>
+      <w:r>
+        <w:t>wordLength</w:t>
+      </w:r>
+      <w:proofErr w:type="spellEnd"/>
+      <w:r>
+        <w:t xml:space="preserve"> = length of </w:t>
+      </w:r>
+      <w:proofErr w:type="spellStart"/>
+      <w:r>
+        <w:t>randomWord</w:t>
+      </w:r>
+      <w:proofErr w:type="spellEnd"/>
     </w:p>
     <w:p>
       <w:pPr>
@@ -259,8 +313,16 @@
         <w:rPr>
           <w:color w:val="FF0000"/>
         </w:rPr>
-        <w:t>An element that shows an underline for each character in the word chosen from the array wordBank</w:t>
-      </w:r>
+        <w:t xml:space="preserve">An element that shows an underline for each character in the word chosen from the array </w:t>
+      </w:r>
+      <w:proofErr w:type="spellStart"/>
+      <w:r>
+        <w:rPr>
+          <w:color w:val="FF0000"/>
+        </w:rPr>
+        <w:t>wordBank</w:t>
+      </w:r>
+      <w:proofErr w:type="spellEnd"/>
     </w:p>
     <w:p>
       <w:pPr>
@@ -313,8 +375,16 @@
         <w:rPr>
           <w:color w:val="00B050"/>
         </w:rPr>
-        <w:t>Random word is chosen from the wordBank</w:t>
-      </w:r>
+        <w:t xml:space="preserve">Random word is chosen from the </w:t>
+      </w:r>
+      <w:proofErr w:type="spellStart"/>
+      <w:r>
+        <w:rPr>
+          <w:color w:val="00B050"/>
+        </w:rPr>
+        <w:t>wordBank</w:t>
+      </w:r>
+      <w:proofErr w:type="spellEnd"/>
     </w:p>
     <w:p>
       <w:pPr>
@@ -331,7 +401,21 @@
         <w:rPr>
           <w:color w:val="00B050"/>
         </w:rPr>
-        <w:t>For length of randomWord = display an underline</w:t>
+        <w:t xml:space="preserve">For length of </w:t>
+      </w:r>
+      <w:proofErr w:type="spellStart"/>
+      <w:r>
+        <w:rPr>
+          <w:color w:val="00B050"/>
+        </w:rPr>
+        <w:t>randomWord</w:t>
+      </w:r>
+      <w:proofErr w:type="spellEnd"/>
+      <w:r>
+        <w:rPr>
+          <w:color w:val="00B050"/>
+        </w:rPr>
+        <w:t xml:space="preserve"> = display an underline</w:t>
       </w:r>
       <w:r>
         <w:rPr>
@@ -369,11 +453,19 @@
         </w:rPr>
         <w:t xml:space="preserve">Listen for user to </w:t>
       </w:r>
-      <w:r>
-        <w:rPr>
-          <w:color w:val="00B050"/>
-        </w:rPr>
-        <w:t>press  a key</w:t>
+      <w:proofErr w:type="gramStart"/>
+      <w:r>
+        <w:rPr>
+          <w:color w:val="00B050"/>
+        </w:rPr>
+        <w:t>press  a</w:t>
+      </w:r>
+      <w:proofErr w:type="gramEnd"/>
+      <w:r>
+        <w:rPr>
+          <w:color w:val="00B050"/>
+        </w:rPr>
+        <w:t xml:space="preserve"> key</w:t>
       </w:r>
     </w:p>
     <w:p>
@@ -407,7 +499,21 @@
         <w:rPr>
           <w:color w:val="00B050"/>
         </w:rPr>
-        <w:t>Save key press as userGuess (</w:t>
+        <w:t xml:space="preserve">Save key press as </w:t>
+      </w:r>
+      <w:proofErr w:type="spellStart"/>
+      <w:r>
+        <w:rPr>
+          <w:color w:val="00B050"/>
+        </w:rPr>
+        <w:t>userGuess</w:t>
+      </w:r>
+      <w:proofErr w:type="spellEnd"/>
+      <w:r>
+        <w:rPr>
+          <w:color w:val="00B050"/>
+        </w:rPr>
+        <w:t xml:space="preserve"> (</w:t>
       </w:r>
       <w:r>
         <w:rPr>
@@ -488,7 +594,15 @@
           <w:b/>
           <w:color w:val="00B050"/>
         </w:rPr>
-        <w:t>If true,</w:t>
+        <w:t xml:space="preserve">If </w:t>
+      </w:r>
+      <w:proofErr w:type="gramStart"/>
+      <w:r>
+        <w:rPr>
+          <w:b/>
+          <w:color w:val="00B050"/>
+        </w:rPr>
+        <w:t>true,</w:t>
       </w:r>
       <w:r>
         <w:rPr>
@@ -506,7 +620,28 @@
         <w:rPr>
           <w:color w:val="00B050"/>
         </w:rPr>
-        <w:t xml:space="preserve">Compare the guess to the previousGuesses </w:t>
+        <w:t>Compare</w:t>
+      </w:r>
+      <w:proofErr w:type="gramEnd"/>
+      <w:r>
+        <w:rPr>
+          <w:color w:val="00B050"/>
+        </w:rPr>
+        <w:t xml:space="preserve"> the guess to the </w:t>
+      </w:r>
+      <w:proofErr w:type="spellStart"/>
+      <w:r>
+        <w:rPr>
+          <w:color w:val="00B050"/>
+        </w:rPr>
+        <w:t>previousGuesses</w:t>
+      </w:r>
+      <w:proofErr w:type="spellEnd"/>
+      <w:r>
+        <w:rPr>
+          <w:color w:val="00B050"/>
+        </w:rPr>
+        <w:t xml:space="preserve"> </w:t>
       </w:r>
     </w:p>
     <w:p>
@@ -548,7 +683,22 @@
         <w:rPr>
           <w:color w:val="00B050"/>
         </w:rPr>
-        <w:t>If not a match: call Compare function to compare userGuess to index in the word</w:t>
+        <w:lastRenderedPageBreak/>
+        <w:t xml:space="preserve">If not a match: call Compare function to compare </w:t>
+      </w:r>
+      <w:proofErr w:type="spellStart"/>
+      <w:r>
+        <w:rPr>
+          <w:color w:val="00B050"/>
+        </w:rPr>
+        <w:t>userGuess</w:t>
+      </w:r>
+      <w:proofErr w:type="spellEnd"/>
+      <w:r>
+        <w:rPr>
+          <w:color w:val="00B050"/>
+        </w:rPr>
+        <w:t xml:space="preserve"> to index in the word</w:t>
       </w:r>
     </w:p>
     <w:p>
@@ -667,14 +817,30 @@
         <w:rPr>
           <w:color w:val="00B050"/>
         </w:rPr>
-        <w:t xml:space="preserve">Compare userGuess to letter in each index of </w:t>
-      </w:r>
+        <w:t xml:space="preserve">Compare </w:t>
+      </w:r>
+      <w:proofErr w:type="spellStart"/>
+      <w:r>
+        <w:rPr>
+          <w:color w:val="00B050"/>
+        </w:rPr>
+        <w:t>userGuess</w:t>
+      </w:r>
+      <w:proofErr w:type="spellEnd"/>
+      <w:r>
+        <w:rPr>
+          <w:color w:val="00B050"/>
+        </w:rPr>
+        <w:t xml:space="preserve"> to letter in each index of </w:t>
+      </w:r>
+      <w:proofErr w:type="spellStart"/>
       <w:r>
         <w:rPr>
           <w:color w:val="00B050"/>
         </w:rPr>
         <w:t>randomWord</w:t>
       </w:r>
+      <w:proofErr w:type="spellEnd"/>
     </w:p>
     <w:p>
       <w:pPr>
@@ -1036,7 +1202,21 @@
         <w:rPr>
           <w:color w:val="FF0000"/>
         </w:rPr>
-        <w:t xml:space="preserve"> (i.e. button clicked that calls the startGame Function</w:t>
+        <w:t xml:space="preserve"> (i.e. button clicked that calls the </w:t>
+      </w:r>
+      <w:proofErr w:type="spellStart"/>
+      <w:r>
+        <w:rPr>
+          <w:color w:val="FF0000"/>
+        </w:rPr>
+        <w:t>startGame</w:t>
+      </w:r>
+      <w:proofErr w:type="spellEnd"/>
+      <w:r>
+        <w:rPr>
+          <w:color w:val="FF0000"/>
+        </w:rPr>
+        <w:t xml:space="preserve"> Function</w:t>
       </w:r>
     </w:p>
     <w:p>
@@ -1051,11 +1231,27 @@
           <w:color w:val="FF0000"/>
         </w:rPr>
       </w:pPr>
-      <w:r>
-        <w:rPr>
-          <w:color w:val="FF0000"/>
-        </w:rPr>
-        <w:t>previousGuesses=[]</w:t>
+      <w:proofErr w:type="spellStart"/>
+      <w:r>
+        <w:rPr>
+          <w:color w:val="FF0000"/>
+        </w:rPr>
+        <w:t>previousGuesses</w:t>
+      </w:r>
+      <w:proofErr w:type="spellEnd"/>
+      <w:proofErr w:type="gramStart"/>
+      <w:r>
+        <w:rPr>
+          <w:color w:val="FF0000"/>
+        </w:rPr>
+        <w:t>=[</w:t>
+      </w:r>
+      <w:proofErr w:type="gramEnd"/>
+      <w:r>
+        <w:rPr>
+          <w:color w:val="FF0000"/>
+        </w:rPr>
+        <w:t>]</w:t>
       </w:r>
     </w:p>
     <w:p>
@@ -1180,7 +1376,23 @@
           <w:b/>
           <w:color w:val="00B050"/>
         </w:rPr>
-        <w:t>14 characters  w/ the space, 13 without</w:t>
+        <w:t xml:space="preserve">14 </w:t>
+      </w:r>
+      <w:proofErr w:type="gramStart"/>
+      <w:r>
+        <w:rPr>
+          <w:b/>
+          <w:color w:val="00B050"/>
+        </w:rPr>
+        <w:t>characters  w</w:t>
+      </w:r>
+      <w:proofErr w:type="gramEnd"/>
+      <w:r>
+        <w:rPr>
+          <w:b/>
+          <w:color w:val="00B050"/>
+        </w:rPr>
+        <w:t>/ the space, 13 without</w:t>
       </w:r>
     </w:p>
     <w:p>
@@ -1211,7 +1423,23 @@
           <w:color w:val="00B050"/>
         </w:rPr>
         <w:tab/>
-        <w:t>- Split the words apart at the spaces  (randomWord1, randomWord2,etc;)</w:t>
+        <w:t xml:space="preserve">- Split the words apart at the </w:t>
+      </w:r>
+      <w:proofErr w:type="gramStart"/>
+      <w:r>
+        <w:rPr>
+          <w:b/>
+          <w:color w:val="00B050"/>
+        </w:rPr>
+        <w:t>spaces  (</w:t>
+      </w:r>
+      <w:proofErr w:type="gramEnd"/>
+      <w:r>
+        <w:rPr>
+          <w:b/>
+          <w:color w:val="00B050"/>
+        </w:rPr>
+        <w:t>randomWord1, randomWord2,etc;)</w:t>
       </w:r>
     </w:p>
     <w:p>
@@ -1243,7 +1471,23 @@
           <w:color w:val="00B050"/>
         </w:rPr>
         <w:tab/>
-        <w:t>- On the screen show:  newRandomWord1 + “ “ newRandomWord2</w:t>
+        <w:t xml:space="preserve">- On the screen show:  newRandomWord1 + </w:t>
+      </w:r>
+      <w:proofErr w:type="gramStart"/>
+      <w:r>
+        <w:rPr>
+          <w:b/>
+          <w:color w:val="00B050"/>
+        </w:rPr>
+        <w:t>“ “</w:t>
+      </w:r>
+      <w:proofErr w:type="gramEnd"/>
+      <w:r>
+        <w:rPr>
+          <w:b/>
+          <w:color w:val="00B050"/>
+        </w:rPr>
+        <w:t xml:space="preserve"> newRandomWord2</w:t>
       </w:r>
     </w:p>
     <w:p>
@@ -1259,54 +1503,212 @@
           <w:color w:val="00B050"/>
         </w:rPr>
         <w:tab/>
+      </w:r>
+    </w:p>
+    <w:p>
+      <w:pPr>
+        <w:rPr>
+          <w:b/>
+          <w:color w:val="00B050"/>
+        </w:rPr>
+      </w:pPr>
+      <w:r>
+        <w:rPr>
+          <w:b/>
+          <w:color w:val="00B050"/>
+        </w:rPr>
+        <w:tab/>
+      </w:r>
+      <w:r>
+        <w:rPr>
+          <w:b/>
+          <w:color w:val="00B050"/>
+        </w:rPr>
+        <w:tab/>
+      </w:r>
+    </w:p>
+    <w:p>
+      <w:pPr>
+        <w:rPr>
+          <w:b/>
+          <w:color w:val="00B050"/>
+        </w:rPr>
+      </w:pPr>
+    </w:p>
+    <w:p>
+      <w:pPr>
+        <w:rPr>
+          <w:b/>
+          <w:color w:val="00B050"/>
+        </w:rPr>
+      </w:pPr>
+      <w:r>
+        <w:rPr>
+          <w:b/>
+          <w:color w:val="00B050"/>
+        </w:rPr>
+        <w:t>}</w:t>
+      </w:r>
+    </w:p>
+    <w:p>
+      <w:pPr>
+        <w:rPr>
+          <w:b/>
+          <w:color w:val="00B050"/>
+        </w:rPr>
+      </w:pPr>
+    </w:p>
+    <w:p>
+      <w:pPr>
+        <w:rPr>
+          <w:b/>
+          <w:color w:val="00B050"/>
+        </w:rPr>
+      </w:pPr>
+      <w:proofErr w:type="spellStart"/>
+      <w:r>
+        <w:rPr>
+          <w:b/>
+          <w:color w:val="00B050"/>
+        </w:rPr>
+        <w:t>userChoice</w:t>
+      </w:r>
+      <w:proofErr w:type="spellEnd"/>
+      <w:r>
+        <w:rPr>
+          <w:b/>
+          <w:color w:val="00B050"/>
+        </w:rPr>
+        <w:t xml:space="preserve"> = key pressed (string)</w:t>
+      </w:r>
+    </w:p>
+    <w:p>
+      <w:pPr>
+        <w:rPr>
+          <w:b/>
+          <w:color w:val="00B050"/>
+        </w:rPr>
+      </w:pPr>
+      <w:proofErr w:type="spellStart"/>
+      <w:r>
+        <w:rPr>
+          <w:b/>
+          <w:color w:val="00B050"/>
+        </w:rPr>
+        <w:t>wordToGuess</w:t>
+      </w:r>
+      <w:proofErr w:type="spellEnd"/>
+      <w:r>
+        <w:rPr>
+          <w:b/>
+          <w:color w:val="00B050"/>
+        </w:rPr>
+        <w:t xml:space="preserve"> = the random word that was chosen (string)</w:t>
+      </w:r>
+    </w:p>
+    <w:p>
+      <w:pPr>
+        <w:rPr>
+          <w:b/>
+          <w:color w:val="00B050"/>
+        </w:rPr>
+      </w:pPr>
+    </w:p>
+    <w:p>
+      <w:pPr>
+        <w:rPr>
+          <w:b/>
+          <w:color w:val="00B050"/>
+        </w:rPr>
+      </w:pPr>
+      <w:r>
+        <w:rPr>
+          <w:b/>
+          <w:color w:val="00B050"/>
+        </w:rPr>
+        <w:t>Need to figure out:</w:t>
+      </w:r>
+    </w:p>
+    <w:p>
+      <w:pPr>
+        <w:pStyle w:val="ListParagraph"/>
+        <w:numPr>
+          <w:ilvl w:val="0"/>
+          <w:numId w:val="8"/>
+        </w:numPr>
+        <w:rPr>
+          <w:b/>
+          <w:color w:val="00B050"/>
+        </w:rPr>
+      </w:pPr>
+      <w:r>
+        <w:rPr>
+          <w:b/>
+          <w:color w:val="00B050"/>
+        </w:rPr>
+        <w:t xml:space="preserve">How to tell the system that a </w:t>
+      </w:r>
+      <w:proofErr w:type="gramStart"/>
+      <w:r>
+        <w:rPr>
+          <w:b/>
+          <w:color w:val="00B050"/>
+        </w:rPr>
+        <w:t>particular character</w:t>
+      </w:r>
+      <w:proofErr w:type="gramEnd"/>
+      <w:r>
+        <w:rPr>
+          <w:b/>
+          <w:color w:val="00B050"/>
+        </w:rPr>
+        <w:t xml:space="preserve"> in the string matches the username for each of instance of that character</w:t>
+      </w:r>
+    </w:p>
+    <w:p>
+      <w:pPr>
+        <w:pStyle w:val="ListParagraph"/>
+        <w:numPr>
+          <w:ilvl w:val="0"/>
+          <w:numId w:val="8"/>
+        </w:numPr>
+        <w:rPr>
+          <w:b/>
+          <w:color w:val="00B050"/>
+        </w:rPr>
+      </w:pPr>
+      <w:r>
+        <w:rPr>
+          <w:b/>
+          <w:color w:val="00B050"/>
+        </w:rPr>
+        <w:t>For each instance of the match, an action needs to happen in the HTML (replace an underline)</w:t>
+      </w:r>
+    </w:p>
+    <w:p>
+      <w:pPr>
+        <w:rPr>
+          <w:b/>
+          <w:color w:val="00B050"/>
+        </w:rPr>
+      </w:pPr>
+    </w:p>
+    <w:p>
+      <w:pPr>
+        <w:rPr>
+          <w:b/>
+          <w:color w:val="00B050"/>
+        </w:rPr>
+      </w:pPr>
+      <w:r>
+        <w:rPr>
+          <w:b/>
+          <w:color w:val="00B050"/>
+        </w:rPr>
+        <w:t>wordT</w:t>
       </w:r>
       <w:bookmarkStart w:id="0" w:name="_GoBack"/>
       <w:bookmarkEnd w:id="0"/>
-    </w:p>
-    <w:p>
-      <w:pPr>
-        <w:rPr>
-          <w:b/>
-          <w:color w:val="00B050"/>
-        </w:rPr>
-      </w:pPr>
-      <w:r>
-        <w:rPr>
-          <w:b/>
-          <w:color w:val="00B050"/>
-        </w:rPr>
-        <w:tab/>
-      </w:r>
-      <w:r>
-        <w:rPr>
-          <w:b/>
-          <w:color w:val="00B050"/>
-        </w:rPr>
-        <w:tab/>
-      </w:r>
-    </w:p>
-    <w:p>
-      <w:pPr>
-        <w:rPr>
-          <w:b/>
-          <w:color w:val="00B050"/>
-        </w:rPr>
-      </w:pPr>
-    </w:p>
-    <w:p>
-      <w:pPr>
-        <w:rPr>
-          <w:b/>
-          <w:color w:val="00B050"/>
-        </w:rPr>
-      </w:pPr>
-      <w:r>
-        <w:rPr>
-          <w:b/>
-          <w:color w:val="00B050"/>
-        </w:rPr>
-        <w:t>}</w:t>
-      </w:r>
     </w:p>
     <w:sectPr>
       <w:pgSz w:w="12240" w:h="15840"/>
@@ -1660,6 +2062,95 @@
     </w:lvl>
   </w:abstractNum>
   <w:abstractNum w:abstractNumId="3" w15:restartNumberingAfterBreak="0">
+    <w:nsid w:val="5475499F"/>
+    <w:multiLevelType w:val="hybridMultilevel"/>
+    <w:tmpl w:val="654EE436"/>
+    <w:lvl w:ilvl="0" w:tplc="0409000F">
+      <w:start w:val="1"/>
+      <w:numFmt w:val="decimal"/>
+      <w:lvlText w:val="%1."/>
+      <w:lvlJc w:val="left"/>
+      <w:pPr>
+        <w:ind w:left="720" w:hanging="360"/>
+      </w:pPr>
+      <w:rPr>
+        <w:rFonts w:hint="default"/>
+      </w:rPr>
+    </w:lvl>
+    <w:lvl w:ilvl="1" w:tplc="04090019" w:tentative="1">
+      <w:start w:val="1"/>
+      <w:numFmt w:val="lowerLetter"/>
+      <w:lvlText w:val="%2."/>
+      <w:lvlJc w:val="left"/>
+      <w:pPr>
+        <w:ind w:left="1440" w:hanging="360"/>
+      </w:pPr>
+    </w:lvl>
+    <w:lvl w:ilvl="2" w:tplc="0409001B" w:tentative="1">
+      <w:start w:val="1"/>
+      <w:numFmt w:val="lowerRoman"/>
+      <w:lvlText w:val="%3."/>
+      <w:lvlJc w:val="right"/>
+      <w:pPr>
+        <w:ind w:left="2160" w:hanging="180"/>
+      </w:pPr>
+    </w:lvl>
+    <w:lvl w:ilvl="3" w:tplc="0409000F" w:tentative="1">
+      <w:start w:val="1"/>
+      <w:numFmt w:val="decimal"/>
+      <w:lvlText w:val="%4."/>
+      <w:lvlJc w:val="left"/>
+      <w:pPr>
+        <w:ind w:left="2880" w:hanging="360"/>
+      </w:pPr>
+    </w:lvl>
+    <w:lvl w:ilvl="4" w:tplc="04090019" w:tentative="1">
+      <w:start w:val="1"/>
+      <w:numFmt w:val="lowerLetter"/>
+      <w:lvlText w:val="%5."/>
+      <w:lvlJc w:val="left"/>
+      <w:pPr>
+        <w:ind w:left="3600" w:hanging="360"/>
+      </w:pPr>
+    </w:lvl>
+    <w:lvl w:ilvl="5" w:tplc="0409001B" w:tentative="1">
+      <w:start w:val="1"/>
+      <w:numFmt w:val="lowerRoman"/>
+      <w:lvlText w:val="%6."/>
+      <w:lvlJc w:val="right"/>
+      <w:pPr>
+        <w:ind w:left="4320" w:hanging="180"/>
+      </w:pPr>
+    </w:lvl>
+    <w:lvl w:ilvl="6" w:tplc="0409000F" w:tentative="1">
+      <w:start w:val="1"/>
+      <w:numFmt w:val="decimal"/>
+      <w:lvlText w:val="%7."/>
+      <w:lvlJc w:val="left"/>
+      <w:pPr>
+        <w:ind w:left="5040" w:hanging="360"/>
+      </w:pPr>
+    </w:lvl>
+    <w:lvl w:ilvl="7" w:tplc="04090019" w:tentative="1">
+      <w:start w:val="1"/>
+      <w:numFmt w:val="lowerLetter"/>
+      <w:lvlText w:val="%8."/>
+      <w:lvlJc w:val="left"/>
+      <w:pPr>
+        <w:ind w:left="5760" w:hanging="360"/>
+      </w:pPr>
+    </w:lvl>
+    <w:lvl w:ilvl="8" w:tplc="0409001B" w:tentative="1">
+      <w:start w:val="1"/>
+      <w:numFmt w:val="lowerRoman"/>
+      <w:lvlText w:val="%9."/>
+      <w:lvlJc w:val="right"/>
+      <w:pPr>
+        <w:ind w:left="6480" w:hanging="180"/>
+      </w:pPr>
+    </w:lvl>
+  </w:abstractNum>
+  <w:abstractNum w:abstractNumId="4" w15:restartNumberingAfterBreak="0">
     <w:nsid w:val="567344BF"/>
     <w:multiLevelType w:val="hybridMultilevel"/>
     <w:tmpl w:val="6E2032AA"/>
@@ -1772,7 +2263,7 @@
       </w:rPr>
     </w:lvl>
   </w:abstractNum>
-  <w:abstractNum w:abstractNumId="4" w15:restartNumberingAfterBreak="0">
+  <w:abstractNum w:abstractNumId="5" w15:restartNumberingAfterBreak="0">
     <w:nsid w:val="618152D9"/>
     <w:multiLevelType w:val="hybridMultilevel"/>
     <w:tmpl w:val="10C0DD24"/>
@@ -1885,7 +2376,7 @@
       </w:rPr>
     </w:lvl>
   </w:abstractNum>
-  <w:abstractNum w:abstractNumId="5" w15:restartNumberingAfterBreak="0">
+  <w:abstractNum w:abstractNumId="6" w15:restartNumberingAfterBreak="0">
     <w:nsid w:val="6B7D5973"/>
     <w:multiLevelType w:val="hybridMultilevel"/>
     <w:tmpl w:val="D09EBA44"/>
@@ -1998,7 +2489,7 @@
       </w:rPr>
     </w:lvl>
   </w:abstractNum>
-  <w:abstractNum w:abstractNumId="6" w15:restartNumberingAfterBreak="0">
+  <w:abstractNum w:abstractNumId="7" w15:restartNumberingAfterBreak="0">
     <w:nsid w:val="78953117"/>
     <w:multiLevelType w:val="hybridMultilevel"/>
     <w:tmpl w:val="F3A6C334"/>
@@ -2091,22 +2582,25 @@
     <w:abstractNumId w:val="1"/>
   </w:num>
   <w:num w:numId="2">
-    <w:abstractNumId w:val="5"/>
+    <w:abstractNumId w:val="6"/>
   </w:num>
   <w:num w:numId="3">
-    <w:abstractNumId w:val="6"/>
+    <w:abstractNumId w:val="7"/>
   </w:num>
   <w:num w:numId="4">
     <w:abstractNumId w:val="0"/>
   </w:num>
   <w:num w:numId="5">
-    <w:abstractNumId w:val="3"/>
+    <w:abstractNumId w:val="4"/>
   </w:num>
   <w:num w:numId="6">
-    <w:abstractNumId w:val="4"/>
+    <w:abstractNumId w:val="5"/>
   </w:num>
   <w:num w:numId="7">
     <w:abstractNumId w:val="2"/>
+  </w:num>
+  <w:num w:numId="8">
+    <w:abstractNumId w:val="3"/>
   </w:num>
 </w:numbering>
 </file>

</xml_diff>